<commit_message>
Updates assignments 3 and 4 for 2021
</commit_message>
<xml_diff>
--- a/Assignments/Assignment03_WebRequests/Assignment03_WebRequests.docx
+++ b/Assignments/Assignment03_WebRequests/Assignment03_WebRequests.docx
@@ -144,14 +144,29 @@
         </w:numPr>
       </w:pPr>
       <w:r>
+        <w:rPr>
+          <w:b/>
+          <w:bCs/>
+        </w:rPr>
+        <w:t>HTML:</w:t>
+      </w:r>
+      <w:r>
+        <w:t xml:space="preserve"> </w:t>
+      </w:r>
+      <w:r>
         <w:t xml:space="preserve">Create an html web page that contains a form. The form should contain </w:t>
       </w:r>
       <w:r>
         <w:t>three</w:t>
       </w:r>
       <w:r>
-        <w:t xml:space="preserve"> fields;</w:t>
-      </w:r>
+        <w:t xml:space="preserve"> </w:t>
+      </w:r>
+      <w:proofErr w:type="gramStart"/>
+      <w:r>
+        <w:t>fields;</w:t>
+      </w:r>
+      <w:proofErr w:type="gramEnd"/>
       <w:r>
         <w:t xml:space="preserve"> first name</w:t>
       </w:r>
@@ -159,7 +174,13 @@
         <w:t>, last name,</w:t>
       </w:r>
       <w:r>
-        <w:t xml:space="preserve"> and favorite Star Wars character. T</w:t>
+        <w:t xml:space="preserve"> and favorite Star Wars character.</w:t>
+      </w:r>
+      <w:r>
+        <w:t xml:space="preserve"> </w:t>
+      </w:r>
+      <w:r>
+        <w:t>T</w:t>
       </w:r>
       <w:r>
         <w:t xml:space="preserve">here must also be </w:t>
@@ -168,22 +189,16 @@
         <w:t>three</w:t>
       </w:r>
       <w:r>
-        <w:t xml:space="preserve"> buttons at the bottom with the values “Force Push</w:t>
-      </w:r>
-      <w:r>
-        <w:t>,</w:t>
-      </w:r>
-      <w:r>
-        <w:t>”</w:t>
-      </w:r>
-      <w:r>
-        <w:t xml:space="preserve"> </w:t>
-      </w:r>
-      <w:r>
-        <w:t>“</w:t>
-      </w:r>
-      <w:r>
-        <w:t xml:space="preserve">Force Pull,” and “Force </w:t>
+        <w:t xml:space="preserve"> buttons at the bottom with the values “</w:t>
+      </w:r>
+      <w:r>
+        <w:t xml:space="preserve">Force Pull,” </w:t>
+      </w:r>
+      <w:r>
+        <w:t xml:space="preserve">“Force Push,” </w:t>
+      </w:r>
+      <w:r>
+        <w:t xml:space="preserve">and “Force </w:t>
       </w:r>
       <w:r>
         <w:t>Read</w:t>
@@ -201,25 +216,14 @@
         </w:numPr>
       </w:pPr>
       <w:r>
-        <w:t xml:space="preserve">The button “Force Push” will POST the data in the form to the server </w:t>
-      </w:r>
-      <w:r>
-        <w:t>endpoint</w:t>
-      </w:r>
-      <w:r>
-        <w:t xml:space="preserve"> and then dis</w:t>
-      </w:r>
-      <w:r>
-        <w:t>play the resulting response text</w:t>
-      </w:r>
-      <w:r>
-        <w:t>.</w:t>
-      </w:r>
-      <w:r>
-        <w:t xml:space="preserve"> The data you post will be added to the server’s database. The response will contain only the data you just posted.</w:t>
-      </w:r>
-      <w:r>
-        <w:t xml:space="preserve"> The JSON you send to the server must have the fields FirstName, LastName, and Character.</w:t>
+        <w:rPr>
+          <w:b/>
+          <w:bCs/>
+        </w:rPr>
+        <w:t xml:space="preserve">Force Pull: </w:t>
+      </w:r>
+      <w:r>
+        <w:t>The button “Force Pull” will GET the data from the server endpoint and then display the resulting response text. The response will contain the entire list of data stored on the server.</w:t>
       </w:r>
     </w:p>
     <w:p>
@@ -231,16 +235,23 @@
         </w:numPr>
       </w:pPr>
       <w:r>
-        <w:t>The button “Force Pull” will GET the d</w:t>
-      </w:r>
-      <w:r>
-        <w:t xml:space="preserve">ata from the server endpoint </w:t>
-      </w:r>
-      <w:r>
-        <w:t xml:space="preserve">and </w:t>
-      </w:r>
-      <w:r>
-        <w:t>then dis</w:t>
+        <w:rPr>
+          <w:b/>
+          <w:bCs/>
+        </w:rPr>
+        <w:t>Force Push</w:t>
+      </w:r>
+      <w:r>
+        <w:t xml:space="preserve">: </w:t>
+      </w:r>
+      <w:r>
+        <w:t xml:space="preserve">The button “Force Push” will POST the data in the form to the server </w:t>
+      </w:r>
+      <w:r>
+        <w:t>endpoint</w:t>
+      </w:r>
+      <w:r>
+        <w:t xml:space="preserve"> and then dis</w:t>
       </w:r>
       <w:r>
         <w:t>play the resulting response text</w:t>
@@ -249,7 +260,29 @@
         <w:t>.</w:t>
       </w:r>
       <w:r>
-        <w:t xml:space="preserve"> The response will contain the entire list of data stored on the server.</w:t>
+        <w:t xml:space="preserve"> The data you post will be added to the server’s database. The response will contain the data you just posted.</w:t>
+      </w:r>
+      <w:r>
+        <w:t xml:space="preserve"> The JSON you send to the server must have the fields FirstName, </w:t>
+      </w:r>
+      <w:proofErr w:type="spellStart"/>
+      <w:r>
+        <w:t>LastName</w:t>
+      </w:r>
+      <w:proofErr w:type="spellEnd"/>
+      <w:r>
+        <w:t xml:space="preserve">, and </w:t>
+      </w:r>
+      <w:proofErr w:type="spellStart"/>
+      <w:r>
+        <w:t>Favorite</w:t>
+      </w:r>
+      <w:r>
+        <w:t>Character</w:t>
+      </w:r>
+      <w:proofErr w:type="spellEnd"/>
+      <w:r>
+        <w:t>.</w:t>
       </w:r>
     </w:p>
     <w:p>
@@ -261,6 +294,13 @@
         </w:numPr>
       </w:pPr>
       <w:r>
+        <w:rPr>
+          <w:b/>
+          <w:bCs/>
+        </w:rPr>
+        <w:t xml:space="preserve">Force Read: </w:t>
+      </w:r>
+      <w:r>
         <w:t xml:space="preserve">The button “Force </w:t>
       </w:r>
       <w:r>
@@ -287,7 +327,7 @@
         <w:t xml:space="preserve">}. </w:t>
       </w:r>
       <w:r>
-        <w:t xml:space="preserve">The {index} will be a random index from the list on the server. </w:t>
+        <w:t>The {index} will be a random index from the list on the server.</w:t>
       </w:r>
     </w:p>
     <w:p>
@@ -299,7 +339,25 @@
         </w:numPr>
       </w:pPr>
       <w:r>
-        <w:t>Hint: To get a random index, first make a normal GET request like you did for step c, then use the length of the result to get a random index. Then immediately make a second request to /</w:t>
+        <w:t>In addition to the data that came back from the server, also display on the page the random index that was chosen.</w:t>
+      </w:r>
+    </w:p>
+    <w:p>
+      <w:pPr>
+        <w:pStyle w:val="ListParagraph"/>
+        <w:numPr>
+          <w:ilvl w:val="2"/>
+          <w:numId w:val="2"/>
+        </w:numPr>
+      </w:pPr>
+      <w:r>
+        <w:t xml:space="preserve">Hint: To get a random index, first make a normal GET request like you did for </w:t>
+      </w:r>
+      <w:r>
+        <w:t>Force Pull</w:t>
+      </w:r>
+      <w:r>
+        <w:t>, then use the length of the result to get a random index. Then immediately make a second request to /</w:t>
       </w:r>
       <w:proofErr w:type="spellStart"/>
       <w:r>
@@ -307,7 +365,18 @@
       </w:r>
       <w:proofErr w:type="spellEnd"/>
       <w:r>
-        <w:t>/{index} and display those results and the index that was chosen.</w:t>
+        <w:t>/{index}</w:t>
+      </w:r>
+      <w:r>
+        <w:t>. (</w:t>
+      </w:r>
+      <w:proofErr w:type="gramStart"/>
+      <w:r>
+        <w:t>Don’t</w:t>
+      </w:r>
+      <w:proofErr w:type="gramEnd"/>
+      <w:r>
+        <w:t xml:space="preserve"> display any results from the Force Pull used to get the length of the data).</w:t>
       </w:r>
     </w:p>
     <w:p>
@@ -340,6 +409,16 @@
         </w:numPr>
       </w:pPr>
       <w:r>
+        <w:rPr>
+          <w:b/>
+          <w:bCs/>
+        </w:rPr>
+        <w:t>HTML:</w:t>
+      </w:r>
+      <w:r>
+        <w:t xml:space="preserve"> </w:t>
+      </w:r>
+      <w:r>
         <w:t xml:space="preserve">Create </w:t>
       </w:r>
       <w:r>
@@ -376,6 +455,13 @@
         </w:numPr>
       </w:pPr>
       <w:r>
+        <w:rPr>
+          <w:b/>
+          <w:bCs/>
+        </w:rPr>
+        <w:t xml:space="preserve">Force Insight: </w:t>
+      </w:r>
+      <w:r>
         <w:t xml:space="preserve">The </w:t>
       </w:r>
       <w:r>
@@ -399,7 +485,20 @@
         </w:numPr>
       </w:pPr>
       <w:r>
-        <w:t>The button “Watch Movies” will POST the data from the “View Date” form to the endpoint /</w:t>
+        <w:rPr>
+          <w:b/>
+          <w:bCs/>
+        </w:rPr>
+        <w:t xml:space="preserve">Watch Movies: </w:t>
+      </w:r>
+      <w:r>
+        <w:t xml:space="preserve">The button “Watch Movies” will POST the data from the </w:t>
+      </w:r>
+      <w:r>
+        <w:t>views</w:t>
+      </w:r>
+      <w:r>
+        <w:t xml:space="preserve"> form to the endpoint /</w:t>
       </w:r>
       <w:proofErr w:type="spellStart"/>
       <w:r>
@@ -460,17 +559,39 @@
         </w:numPr>
       </w:pPr>
       <w:r>
-        <w:t xml:space="preserve">The server’s database will only store thirty elements at a time. It will automatically </w:t>
+        <w:t xml:space="preserve">The server’s database will only store </w:t>
+      </w:r>
+      <w:r>
+        <w:t>30</w:t>
+      </w:r>
+      <w:r>
+        <w:t xml:space="preserve"> </w:t>
+      </w:r>
+      <w:r>
+        <w:t>entries</w:t>
+      </w:r>
+      <w:r>
+        <w:t xml:space="preserve"> at a time. It will automatically </w:t>
       </w:r>
       <w:r>
         <w:t>empty the list</w:t>
       </w:r>
       <w:r>
-        <w:t xml:space="preserve"> if the number of elements gets too high.</w:t>
-      </w:r>
-    </w:p>
-    <w:p>
-      <w:r>
+        <w:t xml:space="preserve"> if the number of </w:t>
+      </w:r>
+      <w:r>
+        <w:t>entries</w:t>
+      </w:r>
+      <w:r>
+        <w:t xml:space="preserve"> gets too high.</w:t>
+      </w:r>
+      <w:r>
+        <w:br/>
+      </w:r>
+    </w:p>
+    <w:p>
+      <w:r>
+        <w:lastRenderedPageBreak/>
         <w:t>Stretch Levels</w:t>
       </w:r>
     </w:p>
@@ -479,12 +600,14 @@
         <w:ind w:firstLine="720"/>
       </w:pPr>
       <w:r>
-        <w:lastRenderedPageBreak/>
         <w:t xml:space="preserve">If you already have a lot of experience with </w:t>
       </w:r>
       <w:proofErr w:type="spellStart"/>
       <w:r>
-        <w:t>Javascript</w:t>
+        <w:t>j</w:t>
+      </w:r>
+      <w:r>
+        <w:t>avascript</w:t>
       </w:r>
       <w:proofErr w:type="spellEnd"/>
       <w:r>
@@ -497,10 +620,18 @@
         <w:t xml:space="preserve"> </w:t>
       </w:r>
       <w:r>
-        <w:t xml:space="preserve">or you </w:t>
-      </w:r>
-      <w:r>
-        <w:t xml:space="preserve">feel </w:t>
+        <w:t xml:space="preserve">or </w:t>
+      </w:r>
+      <w:proofErr w:type="gramStart"/>
+      <w:r>
+        <w:t xml:space="preserve">you </w:t>
+      </w:r>
+      <w:r>
+        <w:t>feel</w:t>
+      </w:r>
+      <w:proofErr w:type="gramEnd"/>
+      <w:r>
+        <w:t xml:space="preserve"> </w:t>
       </w:r>
       <w:r>
         <w:t>that</w:t>
@@ -515,16 +646,19 @@
         <w:t>a reputation bonus</w:t>
       </w:r>
       <w:r>
-        <w:t>. If you try for the stretch levels, make sure to type it in the comments on Moodle so I don’t miss it.</w:t>
-      </w:r>
-    </w:p>
-    <w:p>
-      <w:pPr>
-        <w:ind w:left="720"/>
-        <w:rPr>
-          <w:b/>
-        </w:rPr>
-      </w:pPr>
+        <w:t xml:space="preserve">. If you try for the stretch levels, make sure to type it in the comments on Moodle so I </w:t>
+      </w:r>
+      <w:proofErr w:type="gramStart"/>
+      <w:r>
+        <w:t>don’t</w:t>
+      </w:r>
+      <w:proofErr w:type="gramEnd"/>
+      <w:r>
+        <w:t xml:space="preserve"> miss it.</w:t>
+      </w:r>
+      <w:r>
+        <w:br/>
+      </w:r>
     </w:p>
     <w:p>
       <w:pPr>

</xml_diff>